<commit_message>
up date bao cao
</commit_message>
<xml_diff>
--- a/Báo cáo quản lý gia phả họ Ngô.docx
+++ b/Báo cáo quản lý gia phả họ Ngô.docx
@@ -22223,6 +22223,7 @@
       </w:pPr>
       <w:r>
         <w:rPr>
+          <w:noProof/>
           <w:lang w:val="en-US"/>
         </w:rPr>
         <w:drawing>
@@ -22328,6 +22329,7 @@
       </w:pPr>
       <w:r>
         <w:rPr>
+          <w:noProof/>
           <w:lang w:val="en-US"/>
         </w:rPr>
         <w:drawing>
@@ -22388,6 +22390,7 @@
       </w:pPr>
       <w:r>
         <w:rPr>
+          <w:noProof/>
           <w:lang w:val="en-US"/>
         </w:rPr>
         <w:lastRenderedPageBreak/>
@@ -22620,6 +22623,1147 @@
     </w:p>
     <w:p>
       <w:pPr>
+        <w:pStyle w:val="Heading3"/>
+      </w:pPr>
+      <w:r>
+        <w:lastRenderedPageBreak/>
+        <w:t xml:space="preserve">3.6.1 </w:t>
+      </w:r>
+      <w:proofErr w:type="spellStart"/>
+      <w:r>
+        <w:t>Usecase</w:t>
+      </w:r>
+      <w:proofErr w:type="spellEnd"/>
+      <w:r>
+        <w:t xml:space="preserve"> </w:t>
+      </w:r>
+      <w:proofErr w:type="spellStart"/>
+      <w:r>
+        <w:t>đăng</w:t>
+      </w:r>
+      <w:proofErr w:type="spellEnd"/>
+      <w:r>
+        <w:t xml:space="preserve"> </w:t>
+      </w:r>
+      <w:proofErr w:type="spellStart"/>
+      <w:r>
+        <w:t>nhập</w:t>
+      </w:r>
+      <w:proofErr w:type="spellEnd"/>
+    </w:p>
+    <w:p>
+      <w:pPr>
+        <w:rPr>
+          <w:lang w:val="en-US"/>
+        </w:rPr>
+      </w:pPr>
+      <w:r>
+        <w:rPr>
+          <w:noProof/>
+          <w:lang w:val="en-US"/>
+        </w:rPr>
+        <w:drawing>
+          <wp:inline distT="0" distB="0" distL="0" distR="0">
+            <wp:extent cx="5835650" cy="3205480"/>
+            <wp:effectExtent l="0" t="0" r="0" b="0"/>
+            <wp:docPr id="2104458433" name="Picture 4"/>
+            <wp:cNvGraphicFramePr>
+              <a:graphicFrameLocks xmlns:a="http://schemas.openxmlformats.org/drawingml/2006/main" noChangeAspect="1"/>
+            </wp:cNvGraphicFramePr>
+            <a:graphic xmlns:a="http://schemas.openxmlformats.org/drawingml/2006/main">
+              <a:graphicData uri="http://schemas.openxmlformats.org/drawingml/2006/picture">
+                <pic:pic xmlns:pic="http://schemas.openxmlformats.org/drawingml/2006/picture">
+                  <pic:nvPicPr>
+                    <pic:cNvPr id="0" name="Picture 6"/>
+                    <pic:cNvPicPr>
+                      <a:picLocks noChangeAspect="1" noChangeArrowheads="1"/>
+                    </pic:cNvPicPr>
+                  </pic:nvPicPr>
+                  <pic:blipFill>
+                    <a:blip r:embed="rId22" cstate="print">
+                      <a:extLst>
+                        <a:ext uri="{28A0092B-C50C-407E-A947-70E740481C1C}">
+                          <a14:useLocalDpi xmlns:a14="http://schemas.microsoft.com/office/drawing/2010/main" val="0"/>
+                        </a:ext>
+                      </a:extLst>
+                    </a:blip>
+                    <a:srcRect/>
+                    <a:stretch>
+                      <a:fillRect/>
+                    </a:stretch>
+                  </pic:blipFill>
+                  <pic:spPr bwMode="auto">
+                    <a:xfrm>
+                      <a:off x="0" y="0"/>
+                      <a:ext cx="5835650" cy="3205480"/>
+                    </a:xfrm>
+                    <a:prstGeom prst="rect">
+                      <a:avLst/>
+                    </a:prstGeom>
+                    <a:noFill/>
+                    <a:ln>
+                      <a:noFill/>
+                    </a:ln>
+                  </pic:spPr>
+                </pic:pic>
+              </a:graphicData>
+            </a:graphic>
+          </wp:inline>
+        </w:drawing>
+      </w:r>
+    </w:p>
+    <w:p>
+      <w:pPr>
+        <w:pStyle w:val="Heading3"/>
+      </w:pPr>
+      <w:r>
+        <w:t xml:space="preserve">3.6.2 </w:t>
+      </w:r>
+      <w:proofErr w:type="spellStart"/>
+      <w:r>
+        <w:t>Usecase</w:t>
+      </w:r>
+      <w:proofErr w:type="spellEnd"/>
+      <w:r>
+        <w:t xml:space="preserve"> </w:t>
+      </w:r>
+      <w:proofErr w:type="spellStart"/>
+      <w:r>
+        <w:t>góp</w:t>
+      </w:r>
+      <w:proofErr w:type="spellEnd"/>
+      <w:r>
+        <w:t xml:space="preserve"> ý</w:t>
+      </w:r>
+    </w:p>
+    <w:p>
+      <w:pPr>
+        <w:rPr>
+          <w:lang w:val="en-US"/>
+        </w:rPr>
+      </w:pPr>
+      <w:r>
+        <w:rPr>
+          <w:noProof/>
+          <w:lang w:val="en-US"/>
+        </w:rPr>
+        <w:drawing>
+          <wp:inline distT="0" distB="0" distL="0" distR="0">
+            <wp:extent cx="5835650" cy="3199130"/>
+            <wp:effectExtent l="19050" t="19050" r="12700" b="20320"/>
+            <wp:docPr id="737521139" name="Picture 8"/>
+            <wp:cNvGraphicFramePr>
+              <a:graphicFrameLocks xmlns:a="http://schemas.openxmlformats.org/drawingml/2006/main" noChangeAspect="1"/>
+            </wp:cNvGraphicFramePr>
+            <a:graphic xmlns:a="http://schemas.openxmlformats.org/drawingml/2006/main">
+              <a:graphicData uri="http://schemas.openxmlformats.org/drawingml/2006/picture">
+                <pic:pic xmlns:pic="http://schemas.openxmlformats.org/drawingml/2006/picture">
+                  <pic:nvPicPr>
+                    <pic:cNvPr id="0" name="Picture 23"/>
+                    <pic:cNvPicPr>
+                      <a:picLocks noChangeAspect="1" noChangeArrowheads="1"/>
+                    </pic:cNvPicPr>
+                  </pic:nvPicPr>
+                  <pic:blipFill>
+                    <a:blip r:embed="rId23" cstate="print">
+                      <a:extLst>
+                        <a:ext uri="{28A0092B-C50C-407E-A947-70E740481C1C}">
+                          <a14:useLocalDpi xmlns:a14="http://schemas.microsoft.com/office/drawing/2010/main" val="0"/>
+                        </a:ext>
+                      </a:extLst>
+                    </a:blip>
+                    <a:srcRect/>
+                    <a:stretch>
+                      <a:fillRect/>
+                    </a:stretch>
+                  </pic:blipFill>
+                  <pic:spPr bwMode="auto">
+                    <a:xfrm>
+                      <a:off x="0" y="0"/>
+                      <a:ext cx="5835650" cy="3199130"/>
+                    </a:xfrm>
+                    <a:prstGeom prst="roundRect">
+                      <a:avLst>
+                        <a:gd name="adj" fmla="val 8594"/>
+                      </a:avLst>
+                    </a:prstGeom>
+                    <a:solidFill>
+                      <a:srgbClr val="FFFFFF">
+                        <a:shade val="85000"/>
+                      </a:srgbClr>
+                    </a:solidFill>
+                    <a:ln>
+                      <a:solidFill>
+                        <a:schemeClr val="bg1">
+                          <a:lumMod val="50000"/>
+                        </a:schemeClr>
+                      </a:solidFill>
+                    </a:ln>
+                    <a:effectLst/>
+                  </pic:spPr>
+                </pic:pic>
+              </a:graphicData>
+            </a:graphic>
+          </wp:inline>
+        </w:drawing>
+      </w:r>
+    </w:p>
+    <w:p>
+      <w:pPr>
+        <w:pStyle w:val="Heading3"/>
+      </w:pPr>
+      <w:r>
+        <w:lastRenderedPageBreak/>
+        <w:t xml:space="preserve">3.6.3. </w:t>
+      </w:r>
+      <w:proofErr w:type="spellStart"/>
+      <w:r>
+        <w:t>Thêm</w:t>
+      </w:r>
+      <w:proofErr w:type="spellEnd"/>
+      <w:r>
+        <w:t xml:space="preserve"> </w:t>
+      </w:r>
+      <w:proofErr w:type="spellStart"/>
+      <w:r>
+        <w:t>tiểu</w:t>
+      </w:r>
+      <w:proofErr w:type="spellEnd"/>
+      <w:r>
+        <w:t xml:space="preserve"> </w:t>
+      </w:r>
+      <w:proofErr w:type="spellStart"/>
+      <w:r>
+        <w:t>sử</w:t>
+      </w:r>
+      <w:proofErr w:type="spellEnd"/>
+    </w:p>
+    <w:p>
+      <w:pPr>
+        <w:rPr>
+          <w:lang w:val="en-US"/>
+        </w:rPr>
+      </w:pPr>
+      <w:r>
+        <w:rPr>
+          <w:noProof/>
+          <w:lang w:val="en-US"/>
+        </w:rPr>
+        <w:drawing>
+          <wp:inline distT="0" distB="0" distL="0" distR="0">
+            <wp:extent cx="5835650" cy="2936875"/>
+            <wp:effectExtent l="0" t="0" r="0" b="0"/>
+            <wp:docPr id="285454885" name="Picture 10"/>
+            <wp:cNvGraphicFramePr>
+              <a:graphicFrameLocks xmlns:a="http://schemas.openxmlformats.org/drawingml/2006/main" noChangeAspect="1"/>
+            </wp:cNvGraphicFramePr>
+            <a:graphic xmlns:a="http://schemas.openxmlformats.org/drawingml/2006/main">
+              <a:graphicData uri="http://schemas.openxmlformats.org/drawingml/2006/picture">
+                <pic:pic xmlns:pic="http://schemas.openxmlformats.org/drawingml/2006/picture">
+                  <pic:nvPicPr>
+                    <pic:cNvPr id="0" name="Picture 30"/>
+                    <pic:cNvPicPr>
+                      <a:picLocks noChangeAspect="1" noChangeArrowheads="1"/>
+                    </pic:cNvPicPr>
+                  </pic:nvPicPr>
+                  <pic:blipFill>
+                    <a:blip r:embed="rId24" cstate="print">
+                      <a:extLst>
+                        <a:ext uri="{28A0092B-C50C-407E-A947-70E740481C1C}">
+                          <a14:useLocalDpi xmlns:a14="http://schemas.microsoft.com/office/drawing/2010/main" val="0"/>
+                        </a:ext>
+                      </a:extLst>
+                    </a:blip>
+                    <a:srcRect/>
+                    <a:stretch>
+                      <a:fillRect/>
+                    </a:stretch>
+                  </pic:blipFill>
+                  <pic:spPr bwMode="auto">
+                    <a:xfrm>
+                      <a:off x="0" y="0"/>
+                      <a:ext cx="5835650" cy="2936875"/>
+                    </a:xfrm>
+                    <a:prstGeom prst="rect">
+                      <a:avLst/>
+                    </a:prstGeom>
+                    <a:noFill/>
+                    <a:ln>
+                      <a:noFill/>
+                    </a:ln>
+                  </pic:spPr>
+                </pic:pic>
+              </a:graphicData>
+            </a:graphic>
+          </wp:inline>
+        </w:drawing>
+      </w:r>
+    </w:p>
+    <w:p>
+      <w:pPr>
+        <w:pStyle w:val="Heading3"/>
+      </w:pPr>
+      <w:r>
+        <w:t xml:space="preserve">3.6.4. </w:t>
+      </w:r>
+      <w:proofErr w:type="spellStart"/>
+      <w:r>
+        <w:t>Usecase</w:t>
+      </w:r>
+      <w:proofErr w:type="spellEnd"/>
+      <w:r>
+        <w:t xml:space="preserve"> </w:t>
+      </w:r>
+      <w:proofErr w:type="spellStart"/>
+      <w:r>
+        <w:t>xem</w:t>
+      </w:r>
+      <w:proofErr w:type="spellEnd"/>
+      <w:r>
+        <w:t xml:space="preserve"> chi </w:t>
+      </w:r>
+      <w:proofErr w:type="spellStart"/>
+      <w:r>
+        <w:t>tiết</w:t>
+      </w:r>
+      <w:proofErr w:type="spellEnd"/>
+      <w:r>
+        <w:t xml:space="preserve"> </w:t>
+      </w:r>
+      <w:proofErr w:type="spellStart"/>
+      <w:r>
+        <w:t>mối</w:t>
+      </w:r>
+      <w:proofErr w:type="spellEnd"/>
+      <w:r>
+        <w:t xml:space="preserve"> </w:t>
+      </w:r>
+      <w:proofErr w:type="spellStart"/>
+      <w:r>
+        <w:t>quan</w:t>
+      </w:r>
+      <w:proofErr w:type="spellEnd"/>
+      <w:r>
+        <w:t xml:space="preserve"> </w:t>
+      </w:r>
+      <w:proofErr w:type="spellStart"/>
+      <w:r>
+        <w:t>hệ</w:t>
+      </w:r>
+      <w:proofErr w:type="spellEnd"/>
+    </w:p>
+    <w:p>
+      <w:pPr>
+        <w:rPr>
+          <w:lang w:val="en-US"/>
+        </w:rPr>
+      </w:pPr>
+      <w:r>
+        <w:rPr>
+          <w:noProof/>
+          <w:lang w:val="en-US"/>
+        </w:rPr>
+        <w:drawing>
+          <wp:inline distT="0" distB="0" distL="0" distR="0">
+            <wp:extent cx="4436745" cy="1916430"/>
+            <wp:effectExtent l="0" t="0" r="0" b="0"/>
+            <wp:docPr id="1551005377" name="Picture 12"/>
+            <wp:cNvGraphicFramePr>
+              <a:graphicFrameLocks xmlns:a="http://schemas.openxmlformats.org/drawingml/2006/main" noChangeAspect="1"/>
+            </wp:cNvGraphicFramePr>
+            <a:graphic xmlns:a="http://schemas.openxmlformats.org/drawingml/2006/main">
+              <a:graphicData uri="http://schemas.openxmlformats.org/drawingml/2006/picture">
+                <pic:pic xmlns:pic="http://schemas.openxmlformats.org/drawingml/2006/picture">
+                  <pic:nvPicPr>
+                    <pic:cNvPr id="0" name="Picture 37"/>
+                    <pic:cNvPicPr>
+                      <a:picLocks noChangeAspect="1" noChangeArrowheads="1"/>
+                    </pic:cNvPicPr>
+                  </pic:nvPicPr>
+                  <pic:blipFill>
+                    <a:blip r:embed="rId25" cstate="print">
+                      <a:extLst>
+                        <a:ext uri="{28A0092B-C50C-407E-A947-70E740481C1C}">
+                          <a14:useLocalDpi xmlns:a14="http://schemas.microsoft.com/office/drawing/2010/main" val="0"/>
+                        </a:ext>
+                      </a:extLst>
+                    </a:blip>
+                    <a:srcRect/>
+                    <a:stretch>
+                      <a:fillRect/>
+                    </a:stretch>
+                  </pic:blipFill>
+                  <pic:spPr bwMode="auto">
+                    <a:xfrm>
+                      <a:off x="0" y="0"/>
+                      <a:ext cx="4436745" cy="1916430"/>
+                    </a:xfrm>
+                    <a:prstGeom prst="rect">
+                      <a:avLst/>
+                    </a:prstGeom>
+                    <a:noFill/>
+                    <a:ln>
+                      <a:noFill/>
+                    </a:ln>
+                  </pic:spPr>
+                </pic:pic>
+              </a:graphicData>
+            </a:graphic>
+          </wp:inline>
+        </w:drawing>
+      </w:r>
+    </w:p>
+    <w:p>
+      <w:pPr>
+        <w:pStyle w:val="Heading3"/>
+      </w:pPr>
+      <w:r>
+        <w:t xml:space="preserve">3.6.5. </w:t>
+      </w:r>
+      <w:proofErr w:type="spellStart"/>
+      <w:r>
+        <w:t>Usecase</w:t>
+      </w:r>
+      <w:proofErr w:type="spellEnd"/>
+      <w:r>
+        <w:t xml:space="preserve"> </w:t>
+      </w:r>
+      <w:proofErr w:type="spellStart"/>
+      <w:r>
+        <w:t>cấp</w:t>
+      </w:r>
+      <w:proofErr w:type="spellEnd"/>
+      <w:r>
+        <w:t xml:space="preserve"> </w:t>
+      </w:r>
+      <w:proofErr w:type="spellStart"/>
+      <w:r>
+        <w:t>tài</w:t>
+      </w:r>
+      <w:proofErr w:type="spellEnd"/>
+      <w:r>
+        <w:t xml:space="preserve"> </w:t>
+      </w:r>
+      <w:proofErr w:type="spellStart"/>
+      <w:r>
+        <w:t>khoản</w:t>
+      </w:r>
+      <w:proofErr w:type="spellEnd"/>
+    </w:p>
+    <w:p>
+      <w:pPr>
+        <w:rPr>
+          <w:lang w:val="en-US"/>
+        </w:rPr>
+      </w:pPr>
+    </w:p>
+    <w:p>
+      <w:pPr>
+        <w:pStyle w:val="Heading3"/>
+      </w:pPr>
+      <w:r>
+        <w:lastRenderedPageBreak/>
+        <w:t xml:space="preserve">3.6.6 </w:t>
+      </w:r>
+      <w:proofErr w:type="spellStart"/>
+      <w:r>
+        <w:t>Usecase</w:t>
+      </w:r>
+      <w:proofErr w:type="spellEnd"/>
+      <w:r>
+        <w:t xml:space="preserve"> </w:t>
+      </w:r>
+      <w:proofErr w:type="spellStart"/>
+      <w:r>
+        <w:t>quản</w:t>
+      </w:r>
+      <w:proofErr w:type="spellEnd"/>
+      <w:r>
+        <w:t xml:space="preserve"> </w:t>
+      </w:r>
+      <w:proofErr w:type="spellStart"/>
+      <w:r>
+        <w:t>lý</w:t>
+      </w:r>
+      <w:proofErr w:type="spellEnd"/>
+      <w:r>
+        <w:t xml:space="preserve"> </w:t>
+      </w:r>
+      <w:proofErr w:type="spellStart"/>
+      <w:r>
+        <w:t>tài</w:t>
+      </w:r>
+      <w:proofErr w:type="spellEnd"/>
+      <w:r>
+        <w:t xml:space="preserve"> </w:t>
+      </w:r>
+      <w:proofErr w:type="spellStart"/>
+      <w:r>
+        <w:t>khoản</w:t>
+      </w:r>
+      <w:proofErr w:type="spellEnd"/>
+    </w:p>
+    <w:p>
+      <w:pPr>
+        <w:rPr>
+          <w:lang w:val="en-US"/>
+        </w:rPr>
+      </w:pPr>
+      <w:r>
+        <w:rPr>
+          <w:lang w:val="en-US"/>
+        </w:rPr>
+        <w:drawing>
+          <wp:inline distT="0" distB="0" distL="0" distR="0">
+            <wp:extent cx="5835650" cy="3419475"/>
+            <wp:effectExtent l="0" t="0" r="0" b="0"/>
+            <wp:docPr id="348903496" name="Picture 4"/>
+            <wp:cNvGraphicFramePr>
+              <a:graphicFrameLocks xmlns:a="http://schemas.openxmlformats.org/drawingml/2006/main" noChangeAspect="1"/>
+            </wp:cNvGraphicFramePr>
+            <a:graphic xmlns:a="http://schemas.openxmlformats.org/drawingml/2006/main">
+              <a:graphicData uri="http://schemas.openxmlformats.org/drawingml/2006/picture">
+                <pic:pic xmlns:pic="http://schemas.openxmlformats.org/drawingml/2006/picture">
+                  <pic:nvPicPr>
+                    <pic:cNvPr id="0" name="Picture 6"/>
+                    <pic:cNvPicPr>
+                      <a:picLocks noChangeAspect="1" noChangeArrowheads="1"/>
+                    </pic:cNvPicPr>
+                  </pic:nvPicPr>
+                  <pic:blipFill>
+                    <a:blip r:embed="rId26" cstate="print">
+                      <a:extLst>
+                        <a:ext uri="{28A0092B-C50C-407E-A947-70E740481C1C}">
+                          <a14:useLocalDpi xmlns:a14="http://schemas.microsoft.com/office/drawing/2010/main" val="0"/>
+                        </a:ext>
+                      </a:extLst>
+                    </a:blip>
+                    <a:srcRect/>
+                    <a:stretch>
+                      <a:fillRect/>
+                    </a:stretch>
+                  </pic:blipFill>
+                  <pic:spPr bwMode="auto">
+                    <a:xfrm>
+                      <a:off x="0" y="0"/>
+                      <a:ext cx="5835650" cy="3419475"/>
+                    </a:xfrm>
+                    <a:prstGeom prst="rect">
+                      <a:avLst/>
+                    </a:prstGeom>
+                    <a:noFill/>
+                    <a:ln>
+                      <a:noFill/>
+                    </a:ln>
+                  </pic:spPr>
+                </pic:pic>
+              </a:graphicData>
+            </a:graphic>
+          </wp:inline>
+        </w:drawing>
+      </w:r>
+    </w:p>
+    <w:p>
+      <w:pPr>
+        <w:rPr>
+          <w:lang w:val="en-US"/>
+        </w:rPr>
+      </w:pPr>
+      <w:r>
+        <w:rPr>
+          <w:lang w:val="en-US"/>
+        </w:rPr>
+        <w:drawing>
+          <wp:inline distT="0" distB="0" distL="0" distR="0">
+            <wp:extent cx="5835650" cy="3419475"/>
+            <wp:effectExtent l="0" t="0" r="0" b="0"/>
+            <wp:docPr id="995198588" name="Picture 6"/>
+            <wp:cNvGraphicFramePr>
+              <a:graphicFrameLocks xmlns:a="http://schemas.openxmlformats.org/drawingml/2006/main" noChangeAspect="1"/>
+            </wp:cNvGraphicFramePr>
+            <a:graphic xmlns:a="http://schemas.openxmlformats.org/drawingml/2006/main">
+              <a:graphicData uri="http://schemas.openxmlformats.org/drawingml/2006/picture">
+                <pic:pic xmlns:pic="http://schemas.openxmlformats.org/drawingml/2006/picture">
+                  <pic:nvPicPr>
+                    <pic:cNvPr id="0" name="Picture 13"/>
+                    <pic:cNvPicPr>
+                      <a:picLocks noChangeAspect="1" noChangeArrowheads="1"/>
+                    </pic:cNvPicPr>
+                  </pic:nvPicPr>
+                  <pic:blipFill>
+                    <a:blip r:embed="rId27" cstate="print">
+                      <a:extLst>
+                        <a:ext uri="{28A0092B-C50C-407E-A947-70E740481C1C}">
+                          <a14:useLocalDpi xmlns:a14="http://schemas.microsoft.com/office/drawing/2010/main" val="0"/>
+                        </a:ext>
+                      </a:extLst>
+                    </a:blip>
+                    <a:srcRect/>
+                    <a:stretch>
+                      <a:fillRect/>
+                    </a:stretch>
+                  </pic:blipFill>
+                  <pic:spPr bwMode="auto">
+                    <a:xfrm>
+                      <a:off x="0" y="0"/>
+                      <a:ext cx="5835650" cy="3419475"/>
+                    </a:xfrm>
+                    <a:prstGeom prst="rect">
+                      <a:avLst/>
+                    </a:prstGeom>
+                    <a:noFill/>
+                    <a:ln>
+                      <a:noFill/>
+                    </a:ln>
+                  </pic:spPr>
+                </pic:pic>
+              </a:graphicData>
+            </a:graphic>
+          </wp:inline>
+        </w:drawing>
+      </w:r>
+    </w:p>
+    <w:p>
+      <w:pPr>
+        <w:rPr>
+          <w:lang w:val="en-US"/>
+        </w:rPr>
+      </w:pPr>
+    </w:p>
+    <w:p>
+      <w:pPr>
+        <w:pStyle w:val="Heading3"/>
+      </w:pPr>
+      <w:r>
+        <w:lastRenderedPageBreak/>
+        <w:t xml:space="preserve">3.6.7 </w:t>
+      </w:r>
+      <w:proofErr w:type="spellStart"/>
+      <w:r>
+        <w:t>Usecase</w:t>
+      </w:r>
+      <w:proofErr w:type="spellEnd"/>
+      <w:r>
+        <w:t xml:space="preserve"> </w:t>
+      </w:r>
+      <w:proofErr w:type="spellStart"/>
+      <w:r>
+        <w:t>quản</w:t>
+      </w:r>
+      <w:proofErr w:type="spellEnd"/>
+      <w:r>
+        <w:t xml:space="preserve"> </w:t>
+      </w:r>
+      <w:proofErr w:type="spellStart"/>
+      <w:r>
+        <w:t>lý</w:t>
+      </w:r>
+      <w:proofErr w:type="spellEnd"/>
+      <w:r>
+        <w:t xml:space="preserve"> </w:t>
+      </w:r>
+      <w:proofErr w:type="spellStart"/>
+      <w:r>
+        <w:t>sự</w:t>
+      </w:r>
+      <w:proofErr w:type="spellEnd"/>
+      <w:r>
+        <w:t xml:space="preserve"> </w:t>
+      </w:r>
+      <w:proofErr w:type="spellStart"/>
+      <w:r>
+        <w:t>kiện</w:t>
+      </w:r>
+      <w:proofErr w:type="spellEnd"/>
+    </w:p>
+    <w:p>
+      <w:pPr>
+        <w:rPr>
+          <w:lang w:val="en-US"/>
+        </w:rPr>
+      </w:pPr>
+      <w:r>
+        <w:rPr>
+          <w:lang w:val="en-US"/>
+        </w:rPr>
+        <w:drawing>
+          <wp:inline distT="0" distB="0" distL="0" distR="0">
+            <wp:extent cx="5835650" cy="3419475"/>
+            <wp:effectExtent l="0" t="0" r="0" b="0"/>
+            <wp:docPr id="448037971" name="Picture 10"/>
+            <wp:cNvGraphicFramePr>
+              <a:graphicFrameLocks xmlns:a="http://schemas.openxmlformats.org/drawingml/2006/main" noChangeAspect="1"/>
+            </wp:cNvGraphicFramePr>
+            <a:graphic xmlns:a="http://schemas.openxmlformats.org/drawingml/2006/main">
+              <a:graphicData uri="http://schemas.openxmlformats.org/drawingml/2006/picture">
+                <pic:pic xmlns:pic="http://schemas.openxmlformats.org/drawingml/2006/picture">
+                  <pic:nvPicPr>
+                    <pic:cNvPr id="0" name="Picture 27"/>
+                    <pic:cNvPicPr>
+                      <a:picLocks noChangeAspect="1" noChangeArrowheads="1"/>
+                    </pic:cNvPicPr>
+                  </pic:nvPicPr>
+                  <pic:blipFill>
+                    <a:blip r:embed="rId28" cstate="print">
+                      <a:extLst>
+                        <a:ext uri="{28A0092B-C50C-407E-A947-70E740481C1C}">
+                          <a14:useLocalDpi xmlns:a14="http://schemas.microsoft.com/office/drawing/2010/main" val="0"/>
+                        </a:ext>
+                      </a:extLst>
+                    </a:blip>
+                    <a:srcRect/>
+                    <a:stretch>
+                      <a:fillRect/>
+                    </a:stretch>
+                  </pic:blipFill>
+                  <pic:spPr bwMode="auto">
+                    <a:xfrm>
+                      <a:off x="0" y="0"/>
+                      <a:ext cx="5835650" cy="3419475"/>
+                    </a:xfrm>
+                    <a:prstGeom prst="rect">
+                      <a:avLst/>
+                    </a:prstGeom>
+                    <a:noFill/>
+                    <a:ln>
+                      <a:noFill/>
+                    </a:ln>
+                  </pic:spPr>
+                </pic:pic>
+              </a:graphicData>
+            </a:graphic>
+          </wp:inline>
+        </w:drawing>
+      </w:r>
+    </w:p>
+    <w:p>
+      <w:pPr>
+        <w:rPr>
+          <w:lang w:val="en-US"/>
+        </w:rPr>
+      </w:pPr>
+      <w:r>
+        <w:rPr>
+          <w:lang w:val="en-US"/>
+        </w:rPr>
+        <w:drawing>
+          <wp:inline distT="0" distB="0" distL="0" distR="0">
+            <wp:extent cx="5835650" cy="3419475"/>
+            <wp:effectExtent l="0" t="0" r="0" b="0"/>
+            <wp:docPr id="1939734216" name="Picture 12"/>
+            <wp:cNvGraphicFramePr>
+              <a:graphicFrameLocks xmlns:a="http://schemas.openxmlformats.org/drawingml/2006/main" noChangeAspect="1"/>
+            </wp:cNvGraphicFramePr>
+            <a:graphic xmlns:a="http://schemas.openxmlformats.org/drawingml/2006/main">
+              <a:graphicData uri="http://schemas.openxmlformats.org/drawingml/2006/picture">
+                <pic:pic xmlns:pic="http://schemas.openxmlformats.org/drawingml/2006/picture">
+                  <pic:nvPicPr>
+                    <pic:cNvPr id="0" name="Picture 34"/>
+                    <pic:cNvPicPr>
+                      <a:picLocks noChangeAspect="1" noChangeArrowheads="1"/>
+                    </pic:cNvPicPr>
+                  </pic:nvPicPr>
+                  <pic:blipFill>
+                    <a:blip r:embed="rId29" cstate="print">
+                      <a:extLst>
+                        <a:ext uri="{28A0092B-C50C-407E-A947-70E740481C1C}">
+                          <a14:useLocalDpi xmlns:a14="http://schemas.microsoft.com/office/drawing/2010/main" val="0"/>
+                        </a:ext>
+                      </a:extLst>
+                    </a:blip>
+                    <a:srcRect/>
+                    <a:stretch>
+                      <a:fillRect/>
+                    </a:stretch>
+                  </pic:blipFill>
+                  <pic:spPr bwMode="auto">
+                    <a:xfrm>
+                      <a:off x="0" y="0"/>
+                      <a:ext cx="5835650" cy="3419475"/>
+                    </a:xfrm>
+                    <a:prstGeom prst="rect">
+                      <a:avLst/>
+                    </a:prstGeom>
+                    <a:noFill/>
+                    <a:ln>
+                      <a:noFill/>
+                    </a:ln>
+                  </pic:spPr>
+                </pic:pic>
+              </a:graphicData>
+            </a:graphic>
+          </wp:inline>
+        </w:drawing>
+      </w:r>
+    </w:p>
+    <w:p>
+      <w:pPr>
+        <w:rPr>
+          <w:lang w:val="en-US"/>
+        </w:rPr>
+      </w:pPr>
+    </w:p>
+    <w:p>
+      <w:pPr>
+        <w:rPr>
+          <w:lang w:val="en-US"/>
+        </w:rPr>
+      </w:pPr>
+    </w:p>
+    <w:p>
+      <w:pPr>
+        <w:pStyle w:val="Heading3"/>
+      </w:pPr>
+      <w:r>
+        <w:lastRenderedPageBreak/>
+        <w:t xml:space="preserve">3.6.8 </w:t>
+      </w:r>
+      <w:proofErr w:type="spellStart"/>
+      <w:r>
+        <w:t>Usecase</w:t>
+      </w:r>
+      <w:proofErr w:type="spellEnd"/>
+      <w:r>
+        <w:t xml:space="preserve"> </w:t>
+      </w:r>
+      <w:proofErr w:type="spellStart"/>
+      <w:r>
+        <w:t>quản</w:t>
+      </w:r>
+      <w:proofErr w:type="spellEnd"/>
+      <w:r>
+        <w:t xml:space="preserve"> </w:t>
+      </w:r>
+      <w:proofErr w:type="spellStart"/>
+      <w:r>
+        <w:t>lý</w:t>
+      </w:r>
+      <w:proofErr w:type="spellEnd"/>
+      <w:r>
+        <w:t xml:space="preserve"> </w:t>
+      </w:r>
+      <w:proofErr w:type="spellStart"/>
+      <w:r>
+        <w:t>phân</w:t>
+      </w:r>
+      <w:proofErr w:type="spellEnd"/>
+      <w:r>
+        <w:t xml:space="preserve"> </w:t>
+      </w:r>
+      <w:proofErr w:type="spellStart"/>
+      <w:r>
+        <w:t>quyền</w:t>
+      </w:r>
+      <w:proofErr w:type="spellEnd"/>
+    </w:p>
+    <w:p>
+      <w:pPr>
+        <w:rPr>
+          <w:lang w:val="en-US"/>
+        </w:rPr>
+      </w:pPr>
+      <w:r>
+        <w:rPr>
+          <w:lang w:val="en-US"/>
+        </w:rPr>
+        <w:drawing>
+          <wp:inline distT="0" distB="0" distL="0" distR="0">
+            <wp:extent cx="5835650" cy="3419475"/>
+            <wp:effectExtent l="0" t="0" r="0" b="0"/>
+            <wp:docPr id="198904657" name="Picture 14"/>
+            <wp:cNvGraphicFramePr>
+              <a:graphicFrameLocks xmlns:a="http://schemas.openxmlformats.org/drawingml/2006/main" noChangeAspect="1"/>
+            </wp:cNvGraphicFramePr>
+            <a:graphic xmlns:a="http://schemas.openxmlformats.org/drawingml/2006/main">
+              <a:graphicData uri="http://schemas.openxmlformats.org/drawingml/2006/picture">
+                <pic:pic xmlns:pic="http://schemas.openxmlformats.org/drawingml/2006/picture">
+                  <pic:nvPicPr>
+                    <pic:cNvPr id="0" name="Picture 41"/>
+                    <pic:cNvPicPr>
+                      <a:picLocks noChangeAspect="1" noChangeArrowheads="1"/>
+                    </pic:cNvPicPr>
+                  </pic:nvPicPr>
+                  <pic:blipFill>
+                    <a:blip r:embed="rId30" cstate="print">
+                      <a:extLst>
+                        <a:ext uri="{28A0092B-C50C-407E-A947-70E740481C1C}">
+                          <a14:useLocalDpi xmlns:a14="http://schemas.microsoft.com/office/drawing/2010/main" val="0"/>
+                        </a:ext>
+                      </a:extLst>
+                    </a:blip>
+                    <a:srcRect/>
+                    <a:stretch>
+                      <a:fillRect/>
+                    </a:stretch>
+                  </pic:blipFill>
+                  <pic:spPr bwMode="auto">
+                    <a:xfrm>
+                      <a:off x="0" y="0"/>
+                      <a:ext cx="5835650" cy="3419475"/>
+                    </a:xfrm>
+                    <a:prstGeom prst="rect">
+                      <a:avLst/>
+                    </a:prstGeom>
+                    <a:noFill/>
+                    <a:ln>
+                      <a:noFill/>
+                    </a:ln>
+                  </pic:spPr>
+                </pic:pic>
+              </a:graphicData>
+            </a:graphic>
+          </wp:inline>
+        </w:drawing>
+      </w:r>
+    </w:p>
+    <w:p>
+      <w:pPr>
+        <w:rPr>
+          <w:lang w:val="en-US"/>
+        </w:rPr>
+      </w:pPr>
+      <w:r>
+        <w:rPr>
+          <w:lang w:val="en-US"/>
+        </w:rPr>
+        <w:drawing>
+          <wp:inline distT="0" distB="0" distL="0" distR="0">
+            <wp:extent cx="5835650" cy="2635885"/>
+            <wp:effectExtent l="0" t="0" r="0" b="0"/>
+            <wp:docPr id="430927173" name="Picture 18"/>
+            <wp:cNvGraphicFramePr>
+              <a:graphicFrameLocks xmlns:a="http://schemas.openxmlformats.org/drawingml/2006/main" noChangeAspect="1"/>
+            </wp:cNvGraphicFramePr>
+            <a:graphic xmlns:a="http://schemas.openxmlformats.org/drawingml/2006/main">
+              <a:graphicData uri="http://schemas.openxmlformats.org/drawingml/2006/picture">
+                <pic:pic xmlns:pic="http://schemas.openxmlformats.org/drawingml/2006/picture">
+                  <pic:nvPicPr>
+                    <pic:cNvPr id="0" name="Picture 55"/>
+                    <pic:cNvPicPr>
+                      <a:picLocks noChangeAspect="1" noChangeArrowheads="1"/>
+                    </pic:cNvPicPr>
+                  </pic:nvPicPr>
+                  <pic:blipFill>
+                    <a:blip r:embed="rId31" cstate="print">
+                      <a:extLst>
+                        <a:ext uri="{28A0092B-C50C-407E-A947-70E740481C1C}">
+                          <a14:useLocalDpi xmlns:a14="http://schemas.microsoft.com/office/drawing/2010/main" val="0"/>
+                        </a:ext>
+                      </a:extLst>
+                    </a:blip>
+                    <a:srcRect/>
+                    <a:stretch>
+                      <a:fillRect/>
+                    </a:stretch>
+                  </pic:blipFill>
+                  <pic:spPr bwMode="auto">
+                    <a:xfrm>
+                      <a:off x="0" y="0"/>
+                      <a:ext cx="5835650" cy="2635885"/>
+                    </a:xfrm>
+                    <a:prstGeom prst="rect">
+                      <a:avLst/>
+                    </a:prstGeom>
+                    <a:noFill/>
+                    <a:ln>
+                      <a:noFill/>
+                    </a:ln>
+                  </pic:spPr>
+                </pic:pic>
+              </a:graphicData>
+            </a:graphic>
+          </wp:inline>
+        </w:drawing>
+      </w:r>
+    </w:p>
+    <w:p>
+      <w:pPr>
+        <w:rPr>
+          <w:lang w:val="en-US"/>
+        </w:rPr>
+      </w:pPr>
+    </w:p>
+    <w:p>
+      <w:pPr>
+        <w:rPr>
+          <w:lang w:val="en-US"/>
+        </w:rPr>
+      </w:pPr>
+    </w:p>
+    <w:p>
+      <w:pPr>
+        <w:pStyle w:val="Heading3"/>
+      </w:pPr>
+      <w:r>
+        <w:lastRenderedPageBreak/>
+        <w:t xml:space="preserve">3.6.9 Quản </w:t>
+      </w:r>
+      <w:proofErr w:type="spellStart"/>
+      <w:r>
+        <w:t>lý</w:t>
+      </w:r>
+      <w:proofErr w:type="spellEnd"/>
+      <w:r>
+        <w:t xml:space="preserve"> </w:t>
+      </w:r>
+      <w:proofErr w:type="spellStart"/>
+      <w:r>
+        <w:t>mối</w:t>
+      </w:r>
+      <w:proofErr w:type="spellEnd"/>
+      <w:r>
+        <w:t xml:space="preserve"> </w:t>
+      </w:r>
+      <w:proofErr w:type="spellStart"/>
+      <w:r>
+        <w:t>quan</w:t>
+      </w:r>
+      <w:proofErr w:type="spellEnd"/>
+      <w:r>
+        <w:t xml:space="preserve"> </w:t>
+      </w:r>
+      <w:proofErr w:type="spellStart"/>
+      <w:r>
+        <w:t>hệ</w:t>
+      </w:r>
+      <w:proofErr w:type="spellEnd"/>
+    </w:p>
+    <w:p>
+      <w:pPr>
+        <w:rPr>
+          <w:lang w:val="en-US"/>
+        </w:rPr>
+      </w:pPr>
+      <w:r>
+        <w:rPr>
+          <w:lang w:val="en-US"/>
+        </w:rPr>
+        <w:drawing>
+          <wp:inline distT="0" distB="0" distL="0" distR="0">
+            <wp:extent cx="5835650" cy="3418205"/>
+            <wp:effectExtent l="0" t="0" r="0" b="0"/>
+            <wp:docPr id="429836540" name="Picture 20"/>
+            <wp:cNvGraphicFramePr>
+              <a:graphicFrameLocks xmlns:a="http://schemas.openxmlformats.org/drawingml/2006/main" noChangeAspect="1"/>
+            </wp:cNvGraphicFramePr>
+            <a:graphic xmlns:a="http://schemas.openxmlformats.org/drawingml/2006/main">
+              <a:graphicData uri="http://schemas.openxmlformats.org/drawingml/2006/picture">
+                <pic:pic xmlns:pic="http://schemas.openxmlformats.org/drawingml/2006/picture">
+                  <pic:nvPicPr>
+                    <pic:cNvPr id="0" name="Picture 62"/>
+                    <pic:cNvPicPr>
+                      <a:picLocks noChangeAspect="1" noChangeArrowheads="1"/>
+                    </pic:cNvPicPr>
+                  </pic:nvPicPr>
+                  <pic:blipFill>
+                    <a:blip r:embed="rId32" cstate="print">
+                      <a:extLst>
+                        <a:ext uri="{28A0092B-C50C-407E-A947-70E740481C1C}">
+                          <a14:useLocalDpi xmlns:a14="http://schemas.microsoft.com/office/drawing/2010/main" val="0"/>
+                        </a:ext>
+                      </a:extLst>
+                    </a:blip>
+                    <a:srcRect/>
+                    <a:stretch>
+                      <a:fillRect/>
+                    </a:stretch>
+                  </pic:blipFill>
+                  <pic:spPr bwMode="auto">
+                    <a:xfrm>
+                      <a:off x="0" y="0"/>
+                      <a:ext cx="5835650" cy="3418205"/>
+                    </a:xfrm>
+                    <a:prstGeom prst="rect">
+                      <a:avLst/>
+                    </a:prstGeom>
+                    <a:noFill/>
+                    <a:ln>
+                      <a:noFill/>
+                    </a:ln>
+                  </pic:spPr>
+                </pic:pic>
+              </a:graphicData>
+            </a:graphic>
+          </wp:inline>
+        </w:drawing>
+      </w:r>
+    </w:p>
+    <w:p>
+      <w:pPr>
+        <w:rPr>
+          <w:lang w:val="en-US"/>
+        </w:rPr>
+      </w:pPr>
+      <w:r>
+        <w:rPr>
+          <w:lang w:val="en-US"/>
+        </w:rPr>
+        <w:drawing>
+          <wp:inline distT="0" distB="0" distL="0" distR="0">
+            <wp:extent cx="5835650" cy="2647950"/>
+            <wp:effectExtent l="0" t="0" r="0" b="0"/>
+            <wp:docPr id="1654527313" name="Picture 22"/>
+            <wp:cNvGraphicFramePr>
+              <a:graphicFrameLocks xmlns:a="http://schemas.openxmlformats.org/drawingml/2006/main" noChangeAspect="1"/>
+            </wp:cNvGraphicFramePr>
+            <a:graphic xmlns:a="http://schemas.openxmlformats.org/drawingml/2006/main">
+              <a:graphicData uri="http://schemas.openxmlformats.org/drawingml/2006/picture">
+                <pic:pic xmlns:pic="http://schemas.openxmlformats.org/drawingml/2006/picture">
+                  <pic:nvPicPr>
+                    <pic:cNvPr id="0" name="Picture 69"/>
+                    <pic:cNvPicPr>
+                      <a:picLocks noChangeAspect="1" noChangeArrowheads="1"/>
+                    </pic:cNvPicPr>
+                  </pic:nvPicPr>
+                  <pic:blipFill>
+                    <a:blip r:embed="rId33" cstate="print">
+                      <a:extLst>
+                        <a:ext uri="{28A0092B-C50C-407E-A947-70E740481C1C}">
+                          <a14:useLocalDpi xmlns:a14="http://schemas.microsoft.com/office/drawing/2010/main" val="0"/>
+                        </a:ext>
+                      </a:extLst>
+                    </a:blip>
+                    <a:srcRect/>
+                    <a:stretch>
+                      <a:fillRect/>
+                    </a:stretch>
+                  </pic:blipFill>
+                  <pic:spPr bwMode="auto">
+                    <a:xfrm>
+                      <a:off x="0" y="0"/>
+                      <a:ext cx="5835650" cy="2647950"/>
+                    </a:xfrm>
+                    <a:prstGeom prst="rect">
+                      <a:avLst/>
+                    </a:prstGeom>
+                    <a:noFill/>
+                    <a:ln>
+                      <a:noFill/>
+                    </a:ln>
+                  </pic:spPr>
+                </pic:pic>
+              </a:graphicData>
+            </a:graphic>
+          </wp:inline>
+        </w:drawing>
+      </w:r>
+    </w:p>
+    <w:p>
+      <w:pPr>
+        <w:rPr>
+          <w:lang w:val="en-US"/>
+        </w:rPr>
+      </w:pPr>
+    </w:p>
+    <w:p>
+      <w:pPr>
+        <w:rPr>
+          <w:lang w:val="en-US"/>
+        </w:rPr>
+      </w:pPr>
+    </w:p>
+    <w:p>
+      <w:pPr>
         <w:pStyle w:val="Heading1"/>
       </w:pPr>
       <w:r>
@@ -22674,6 +23818,7 @@
         <w:pStyle w:val="Heading2"/>
       </w:pPr>
       <w:r>
+        <w:lastRenderedPageBreak/>
         <w:tab/>
         <w:t>5.2 Hạn chế</w:t>
       </w:r>
@@ -22707,7 +23852,7 @@
       </w:r>
     </w:p>
     <w:sectPr>
-      <w:footerReference w:type="default" r:id="rId22"/>
+      <w:footerReference w:type="default" r:id="rId34"/>
       <w:pgSz w:w="11910" w:h="16850"/>
       <w:pgMar w:top="1060" w:right="1020" w:bottom="1220" w:left="1700" w:header="0" w:footer="1038" w:gutter="0"/>
       <w:pgNumType w:start="0"/>

</xml_diff>